<commit_message>
Reorganized document. Added git reminder section.
</commit_message>
<xml_diff>
--- a/SaveAssist Program Plan.docx
+++ b/SaveAssist Program Plan.docx
@@ -4,6 +4,946 @@
   <w:body>
     <w:p>
       <w:pPr>
+        <w:pStyle w:val="Title"/>
+      </w:pPr>
+      <w:r>
+        <w:t>Save Assist Program Plan</w:t>
+      </w:r>
+    </w:p>
+    <w:p>
+      <w:pPr>
+        <w:pStyle w:val="Heading1"/>
+      </w:pPr>
+      <w:r>
+        <w:t xml:space="preserve">SaveAssist </w:t>
+      </w:r>
+      <w:r>
+        <w:t>Program Design</w:t>
+      </w:r>
+    </w:p>
+    <w:p>
+      <w:pPr>
+        <w:pStyle w:val="ListParagraph"/>
+        <w:numPr>
+          <w:ilvl w:val="0"/>
+          <w:numId w:val="3"/>
+        </w:numPr>
+        <w:rPr>
+          <w:sz w:val="28"/>
+          <w:szCs w:val="28"/>
+        </w:rPr>
+      </w:pPr>
+      <w:r>
+        <w:rPr>
+          <w:sz w:val="28"/>
+          <w:szCs w:val="28"/>
+        </w:rPr>
+        <w:t xml:space="preserve">The extension watches for DOM </w:t>
+      </w:r>
+      <w:proofErr w:type="spellStart"/>
+      <w:r>
+        <w:rPr>
+          <w:sz w:val="28"/>
+          <w:szCs w:val="28"/>
+        </w:rPr>
+        <w:t>img</w:t>
+      </w:r>
+      <w:proofErr w:type="spellEnd"/>
+      <w:r>
+        <w:rPr>
+          <w:sz w:val="28"/>
+          <w:szCs w:val="28"/>
+        </w:rPr>
+        <w:t xml:space="preserve"> tags in the webpage.</w:t>
+      </w:r>
+    </w:p>
+    <w:p>
+      <w:pPr>
+        <w:pStyle w:val="ListParagraph"/>
+        <w:numPr>
+          <w:ilvl w:val="0"/>
+          <w:numId w:val="3"/>
+        </w:numPr>
+        <w:rPr>
+          <w:sz w:val="28"/>
+          <w:szCs w:val="28"/>
+        </w:rPr>
+      </w:pPr>
+      <w:r>
+        <w:rPr>
+          <w:sz w:val="28"/>
+          <w:szCs w:val="28"/>
+        </w:rPr>
+        <w:t xml:space="preserve">When a DOM </w:t>
+      </w:r>
+      <w:proofErr w:type="spellStart"/>
+      <w:r>
+        <w:rPr>
+          <w:sz w:val="28"/>
+          <w:szCs w:val="28"/>
+        </w:rPr>
+        <w:t>img</w:t>
+      </w:r>
+      <w:proofErr w:type="spellEnd"/>
+      <w:r>
+        <w:rPr>
+          <w:sz w:val="28"/>
+          <w:szCs w:val="28"/>
+        </w:rPr>
+        <w:t xml:space="preserve"> tag is detected, content script is injected that adds items to the right-click context menu. Specifically, the option to activate the SaveAssist program. Two options are given.</w:t>
+      </w:r>
+    </w:p>
+    <w:p>
+      <w:pPr>
+        <w:pStyle w:val="ListParagraph"/>
+        <w:numPr>
+          <w:ilvl w:val="1"/>
+          <w:numId w:val="3"/>
+        </w:numPr>
+        <w:rPr>
+          <w:sz w:val="28"/>
+          <w:szCs w:val="28"/>
+        </w:rPr>
+      </w:pPr>
+      <w:proofErr w:type="spellStart"/>
+      <w:r>
+        <w:rPr>
+          <w:sz w:val="28"/>
+          <w:szCs w:val="28"/>
+        </w:rPr>
+        <w:t>QuickSave</w:t>
+      </w:r>
+      <w:proofErr w:type="spellEnd"/>
+      <w:r>
+        <w:rPr>
+          <w:sz w:val="28"/>
+          <w:szCs w:val="28"/>
+        </w:rPr>
+        <w:t xml:space="preserve"> – Save the file to the last selected folder.</w:t>
+      </w:r>
+    </w:p>
+    <w:p>
+      <w:pPr>
+        <w:pStyle w:val="ListParagraph"/>
+        <w:numPr>
+          <w:ilvl w:val="1"/>
+          <w:numId w:val="3"/>
+        </w:numPr>
+        <w:rPr>
+          <w:sz w:val="28"/>
+          <w:szCs w:val="28"/>
+        </w:rPr>
+      </w:pPr>
+      <w:proofErr w:type="spellStart"/>
+      <w:r>
+        <w:rPr>
+          <w:sz w:val="28"/>
+          <w:szCs w:val="28"/>
+        </w:rPr>
+        <w:t>QuickSave</w:t>
+      </w:r>
+      <w:proofErr w:type="spellEnd"/>
+      <w:r>
+        <w:rPr>
+          <w:sz w:val="28"/>
+          <w:szCs w:val="28"/>
+        </w:rPr>
+        <w:t>… - Choose a new folder and save the file [this is activated automatically if the user has not already chosen a folder].</w:t>
+      </w:r>
+    </w:p>
+    <w:p>
+      <w:pPr>
+        <w:pStyle w:val="ListParagraph"/>
+        <w:numPr>
+          <w:ilvl w:val="0"/>
+          <w:numId w:val="3"/>
+        </w:numPr>
+        <w:rPr>
+          <w:sz w:val="28"/>
+          <w:szCs w:val="28"/>
+        </w:rPr>
+      </w:pPr>
+      <w:r>
+        <w:rPr>
+          <w:sz w:val="28"/>
+          <w:szCs w:val="28"/>
+        </w:rPr>
+        <w:t>The SaveAssist native application, residing on the user’s computer, is then activated and passed information related to the user command.</w:t>
+      </w:r>
+    </w:p>
+    <w:p>
+      <w:pPr>
+        <w:pStyle w:val="ListParagraph"/>
+        <w:numPr>
+          <w:ilvl w:val="0"/>
+          <w:numId w:val="3"/>
+        </w:numPr>
+        <w:rPr>
+          <w:sz w:val="28"/>
+          <w:szCs w:val="28"/>
+        </w:rPr>
+      </w:pPr>
+      <w:r>
+        <w:rPr>
+          <w:sz w:val="28"/>
+          <w:szCs w:val="28"/>
+        </w:rPr>
+        <w:t>When saving an image file, SaveAssist saves in the format of SA####.ZZZ, where #### is numeric and ZZZ is the image’s file extension.</w:t>
+      </w:r>
+    </w:p>
+    <w:p>
+      <w:pPr>
+        <w:pStyle w:val="ListParagraph"/>
+        <w:numPr>
+          <w:ilvl w:val="1"/>
+          <w:numId w:val="3"/>
+        </w:numPr>
+        <w:rPr>
+          <w:sz w:val="28"/>
+          <w:szCs w:val="28"/>
+        </w:rPr>
+      </w:pPr>
+      <w:r>
+        <w:rPr>
+          <w:sz w:val="28"/>
+          <w:szCs w:val="28"/>
+        </w:rPr>
+        <w:t>The numeric value starts at 0001 unless there are other files in the folder that match the SA#### naming convention. If there are files in the folder that match the naming convention, SaveAssist uses from the last saved file’s numeric value + 1.</w:t>
+      </w:r>
+    </w:p>
+    <w:p>
+      <w:pPr>
+        <w:pStyle w:val="Heading1"/>
+      </w:pPr>
+      <w:r>
+        <w:t>SaveAssist Installation Instructions</w:t>
+      </w:r>
+    </w:p>
+    <w:p>
+      <w:pPr>
+        <w:pStyle w:val="ListParagraph"/>
+        <w:numPr>
+          <w:ilvl w:val="0"/>
+          <w:numId w:val="1"/>
+        </w:numPr>
+        <w:rPr>
+          <w:sz w:val="28"/>
+          <w:szCs w:val="28"/>
+        </w:rPr>
+      </w:pPr>
+      <w:r>
+        <w:rPr>
+          <w:sz w:val="28"/>
+          <w:szCs w:val="28"/>
+        </w:rPr>
+        <w:t>Run the batch file “</w:t>
+      </w:r>
+      <w:r>
+        <w:rPr>
+          <w:sz w:val="28"/>
+          <w:szCs w:val="28"/>
+        </w:rPr>
+        <w:t>CreateSaveAssistFolder.bat</w:t>
+      </w:r>
+      <w:r>
+        <w:rPr>
+          <w:sz w:val="28"/>
+          <w:szCs w:val="28"/>
+        </w:rPr>
+        <w:t xml:space="preserve">” </w:t>
+      </w:r>
+      <w:r>
+        <w:rPr>
+          <w:sz w:val="28"/>
+          <w:szCs w:val="28"/>
+          <w:u w:val="single"/>
+        </w:rPr>
+        <w:t>with Administrator privile</w:t>
+      </w:r>
+      <w:r>
+        <w:rPr>
+          <w:sz w:val="28"/>
+          <w:szCs w:val="28"/>
+          <w:u w:val="single"/>
+        </w:rPr>
+        <w:t>ges</w:t>
+      </w:r>
+      <w:r>
+        <w:rPr>
+          <w:sz w:val="28"/>
+          <w:szCs w:val="28"/>
+        </w:rPr>
+        <w:t>. This will create a folder on the user’s computer to hold the SaveAssist native app that facilitates the read and write operations of the SaveAssist FireFox extension.</w:t>
+      </w:r>
+    </w:p>
+    <w:p>
+      <w:pPr>
+        <w:pStyle w:val="ListParagraph"/>
+        <w:rPr>
+          <w:sz w:val="28"/>
+          <w:szCs w:val="28"/>
+        </w:rPr>
+      </w:pPr>
+      <w:r>
+        <w:rPr>
+          <w:sz w:val="28"/>
+          <w:szCs w:val="28"/>
+        </w:rPr>
+        <w:t>Verify that the batch file has properly copied the files.</w:t>
+      </w:r>
+    </w:p>
+    <w:p>
+      <w:pPr>
+        <w:pStyle w:val="ListParagraph"/>
+        <w:numPr>
+          <w:ilvl w:val="0"/>
+          <w:numId w:val="1"/>
+        </w:numPr>
+        <w:rPr>
+          <w:sz w:val="28"/>
+          <w:szCs w:val="28"/>
+        </w:rPr>
+      </w:pPr>
+      <w:r>
+        <w:rPr>
+          <w:sz w:val="28"/>
+          <w:szCs w:val="28"/>
+        </w:rPr>
+        <w:t>Run the file “AddSaveAssistKeys.reg”. This will add registry keys to the Windows registry that will show FireFox where the SaveAssist native app is located.</w:t>
+      </w:r>
+    </w:p>
+    <w:p>
+      <w:pPr>
+        <w:pStyle w:val="ListParagraph"/>
+        <w:numPr>
+          <w:ilvl w:val="0"/>
+          <w:numId w:val="1"/>
+        </w:numPr>
+        <w:rPr>
+          <w:sz w:val="28"/>
+          <w:szCs w:val="28"/>
+        </w:rPr>
+      </w:pPr>
+      <w:r>
+        <w:rPr>
+          <w:sz w:val="28"/>
+          <w:szCs w:val="28"/>
+        </w:rPr>
+        <w:t>Install Python from the installer in the folder.</w:t>
+      </w:r>
+      <w:r>
+        <w:rPr>
+          <w:sz w:val="28"/>
+          <w:szCs w:val="28"/>
+        </w:rPr>
+        <w:br/>
+        <w:t xml:space="preserve">I then ran this tutorial to get Python started: </w:t>
+      </w:r>
+      <w:hyperlink r:id="rId5" w:history="1">
+        <w:r>
+          <w:rPr>
+            <w:rStyle w:val="Hyperlink"/>
+            <w:sz w:val="28"/>
+            <w:szCs w:val="28"/>
+          </w:rPr>
+          <w:t>https://www.digitalocean.com/community/tutorials/how-to-install-python-3-and-set-up-a-local-programming-environment-on-windows-10</w:t>
+        </w:r>
+      </w:hyperlink>
+    </w:p>
+    <w:p>
+      <w:pPr>
+        <w:rPr>
+          <w:sz w:val="28"/>
+          <w:szCs w:val="28"/>
+        </w:rPr>
+      </w:pPr>
+    </w:p>
+    <w:p>
+      <w:pPr>
+        <w:rPr>
+          <w:sz w:val="28"/>
+          <w:szCs w:val="28"/>
+        </w:rPr>
+      </w:pPr>
+    </w:p>
+    <w:p>
+      <w:pPr>
+        <w:pStyle w:val="Heading1"/>
+      </w:pPr>
+      <w:r>
+        <w:t>Software Development</w:t>
+      </w:r>
+    </w:p>
+    <w:p>
+      <w:pPr>
+        <w:pStyle w:val="ListParagraph"/>
+        <w:numPr>
+          <w:ilvl w:val="0"/>
+          <w:numId w:val="2"/>
+        </w:numPr>
+        <w:rPr>
+          <w:sz w:val="28"/>
+          <w:szCs w:val="28"/>
+        </w:rPr>
+      </w:pPr>
+      <w:r>
+        <w:rPr>
+          <w:sz w:val="28"/>
+          <w:szCs w:val="28"/>
+        </w:rPr>
+        <w:t>Working with the Python script</w:t>
+      </w:r>
+    </w:p>
+    <w:p>
+      <w:pPr>
+        <w:pStyle w:val="ListParagraph"/>
+        <w:numPr>
+          <w:ilvl w:val="1"/>
+          <w:numId w:val="2"/>
+        </w:numPr>
+        <w:rPr>
+          <w:sz w:val="28"/>
+          <w:szCs w:val="28"/>
+        </w:rPr>
+      </w:pPr>
+      <w:r>
+        <w:rPr>
+          <w:sz w:val="28"/>
+          <w:szCs w:val="28"/>
+        </w:rPr>
+        <w:t>Open Windows PowerShell</w:t>
+      </w:r>
+    </w:p>
+    <w:p>
+      <w:pPr>
+        <w:pStyle w:val="ListParagraph"/>
+        <w:numPr>
+          <w:ilvl w:val="1"/>
+          <w:numId w:val="2"/>
+        </w:numPr>
+        <w:rPr>
+          <w:sz w:val="28"/>
+          <w:szCs w:val="28"/>
+        </w:rPr>
+      </w:pPr>
+      <w:r>
+        <w:rPr>
+          <w:sz w:val="28"/>
+          <w:szCs w:val="28"/>
+        </w:rPr>
+        <w:t>Navigate to the directory with the Python script:</w:t>
+      </w:r>
+      <w:r>
+        <w:rPr>
+          <w:sz w:val="28"/>
+          <w:szCs w:val="28"/>
+        </w:rPr>
+        <w:br/>
+      </w:r>
+      <w:r>
+        <w:rPr>
+          <w:sz w:val="28"/>
+          <w:szCs w:val="28"/>
+        </w:rPr>
+        <w:t>C:\Program Files (x86)\Mozilla Firefox\extensions\SaveAssist</w:t>
+      </w:r>
+    </w:p>
+    <w:p>
+      <w:pPr>
+        <w:rPr>
+          <w:sz w:val="28"/>
+          <w:szCs w:val="28"/>
+        </w:rPr>
+      </w:pPr>
+    </w:p>
+    <w:p>
+      <w:pPr>
+        <w:pStyle w:val="Heading2"/>
+      </w:pPr>
+      <w:r>
+        <w:t>Working wit</w:t>
+      </w:r>
+      <w:bookmarkStart w:id="0" w:name="_GoBack"/>
+      <w:bookmarkEnd w:id="0"/>
+      <w:r>
+        <w:t xml:space="preserve">h </w:t>
+      </w:r>
+      <w:proofErr w:type="spellStart"/>
+      <w:r>
+        <w:t>Git</w:t>
+      </w:r>
+      <w:proofErr w:type="spellEnd"/>
+    </w:p>
+    <w:p>
+      <w:pPr>
+        <w:rPr>
+          <w:sz w:val="28"/>
+          <w:szCs w:val="28"/>
+        </w:rPr>
+      </w:pPr>
+      <w:r>
+        <w:rPr>
+          <w:sz w:val="28"/>
+          <w:szCs w:val="28"/>
+        </w:rPr>
+        <w:t xml:space="preserve">Tip: When attempting to input a commit message, </w:t>
+      </w:r>
+      <w:proofErr w:type="spellStart"/>
+      <w:r>
+        <w:rPr>
+          <w:sz w:val="28"/>
+          <w:szCs w:val="28"/>
+        </w:rPr>
+        <w:t>Git</w:t>
+      </w:r>
+      <w:proofErr w:type="spellEnd"/>
+      <w:r>
+        <w:rPr>
+          <w:sz w:val="28"/>
+          <w:szCs w:val="28"/>
+        </w:rPr>
+        <w:t xml:space="preserve"> may take you to the VIM editor. To get out and apply the message, press Escape and type ZZ.</w:t>
+      </w:r>
+      <w:r>
+        <w:rPr>
+          <w:sz w:val="28"/>
+          <w:szCs w:val="28"/>
+        </w:rPr>
+        <w:t xml:space="preserve"> </w:t>
+      </w:r>
+    </w:p>
+    <w:p>
+      <w:pPr>
+        <w:rPr>
+          <w:sz w:val="28"/>
+          <w:szCs w:val="28"/>
+        </w:rPr>
+      </w:pPr>
+      <w:r>
+        <w:rPr>
+          <w:sz w:val="28"/>
+          <w:szCs w:val="28"/>
+        </w:rPr>
+        <w:t xml:space="preserve">To configure </w:t>
+      </w:r>
+      <w:proofErr w:type="spellStart"/>
+      <w:r>
+        <w:rPr>
+          <w:sz w:val="28"/>
+          <w:szCs w:val="28"/>
+        </w:rPr>
+        <w:t>git</w:t>
+      </w:r>
+      <w:proofErr w:type="spellEnd"/>
+      <w:r>
+        <w:rPr>
+          <w:sz w:val="28"/>
+          <w:szCs w:val="28"/>
+        </w:rPr>
+        <w:t xml:space="preserve"> against the remote </w:t>
+      </w:r>
+      <w:proofErr w:type="spellStart"/>
+      <w:r>
+        <w:rPr>
+          <w:sz w:val="28"/>
+          <w:szCs w:val="28"/>
+        </w:rPr>
+        <w:t>github</w:t>
+      </w:r>
+      <w:proofErr w:type="spellEnd"/>
+      <w:r>
+        <w:rPr>
+          <w:sz w:val="28"/>
+          <w:szCs w:val="28"/>
+        </w:rPr>
+        <w:t xml:space="preserve"> repository, use this command:</w:t>
+      </w:r>
+    </w:p>
+    <w:p>
+      <w:pPr>
+        <w:rPr>
+          <w:rFonts w:ascii="Courier" w:hAnsi="Courier"/>
+          <w:color w:val="F14E32"/>
+          <w:sz w:val="21"/>
+          <w:szCs w:val="21"/>
+          <w:shd w:val="clear" w:color="auto" w:fill="FFFFFF"/>
+        </w:rPr>
+      </w:pPr>
+      <w:proofErr w:type="spellStart"/>
+      <w:proofErr w:type="gramStart"/>
+      <w:r>
+        <w:rPr>
+          <w:rFonts w:ascii="Courier" w:hAnsi="Courier"/>
+          <w:color w:val="F14E32"/>
+          <w:sz w:val="21"/>
+          <w:szCs w:val="21"/>
+          <w:shd w:val="clear" w:color="auto" w:fill="FFFFFF"/>
+        </w:rPr>
+        <w:t>git</w:t>
+      </w:r>
+      <w:proofErr w:type="spellEnd"/>
+      <w:proofErr w:type="gramEnd"/>
+      <w:r>
+        <w:rPr>
+          <w:rFonts w:ascii="Courier" w:hAnsi="Courier"/>
+          <w:color w:val="F14E32"/>
+          <w:sz w:val="21"/>
+          <w:szCs w:val="21"/>
+          <w:shd w:val="clear" w:color="auto" w:fill="FFFFFF"/>
+        </w:rPr>
+        <w:t xml:space="preserve"> remote add SA </w:t>
+      </w:r>
+      <w:hyperlink r:id="rId6" w:history="1">
+        <w:r>
+          <w:rPr>
+            <w:rStyle w:val="Hyperlink"/>
+            <w:rFonts w:ascii="Courier" w:hAnsi="Courier"/>
+            <w:sz w:val="21"/>
+            <w:szCs w:val="21"/>
+            <w:shd w:val="clear" w:color="auto" w:fill="FFFFFF"/>
+          </w:rPr>
+          <w:t>https://github.com/Dabnoot/SaveAssist.git</w:t>
+        </w:r>
+      </w:hyperlink>
+    </w:p>
+    <w:p>
+      <w:pPr>
+        <w:rPr>
+          <w:rFonts w:ascii="Courier" w:hAnsi="Courier"/>
+          <w:color w:val="F14E32"/>
+          <w:sz w:val="21"/>
+          <w:szCs w:val="21"/>
+          <w:shd w:val="clear" w:color="auto" w:fill="FFFFFF"/>
+        </w:rPr>
+      </w:pPr>
+      <w:proofErr w:type="spellStart"/>
+      <w:proofErr w:type="gramStart"/>
+      <w:r>
+        <w:rPr>
+          <w:rFonts w:ascii="Courier" w:hAnsi="Courier"/>
+          <w:color w:val="F14E32"/>
+          <w:sz w:val="21"/>
+          <w:szCs w:val="21"/>
+          <w:shd w:val="clear" w:color="auto" w:fill="FFFFFF"/>
+        </w:rPr>
+        <w:t>git</w:t>
+      </w:r>
+      <w:proofErr w:type="spellEnd"/>
+      <w:proofErr w:type="gramEnd"/>
+      <w:r>
+        <w:rPr>
+          <w:rFonts w:ascii="Courier" w:hAnsi="Courier"/>
+          <w:color w:val="F14E32"/>
+          <w:sz w:val="21"/>
+          <w:szCs w:val="21"/>
+          <w:shd w:val="clear" w:color="auto" w:fill="FFFFFF"/>
+        </w:rPr>
+        <w:t xml:space="preserve"> remote –v</w:t>
+      </w:r>
+    </w:p>
+    <w:p>
+      <w:pPr>
+        <w:rPr>
+          <w:rFonts w:ascii="Courier" w:hAnsi="Courier"/>
+          <w:color w:val="F14E32"/>
+          <w:sz w:val="21"/>
+          <w:szCs w:val="21"/>
+          <w:shd w:val="clear" w:color="auto" w:fill="FFFFFF"/>
+        </w:rPr>
+      </w:pPr>
+      <w:proofErr w:type="spellStart"/>
+      <w:proofErr w:type="gramStart"/>
+      <w:r>
+        <w:rPr>
+          <w:rFonts w:ascii="Courier" w:hAnsi="Courier"/>
+          <w:color w:val="F14E32"/>
+          <w:sz w:val="21"/>
+          <w:szCs w:val="21"/>
+          <w:shd w:val="clear" w:color="auto" w:fill="FFFFFF"/>
+        </w:rPr>
+        <w:t>git</w:t>
+      </w:r>
+      <w:proofErr w:type="spellEnd"/>
+      <w:proofErr w:type="gramEnd"/>
+      <w:r>
+        <w:rPr>
+          <w:rFonts w:ascii="Courier" w:hAnsi="Courier"/>
+          <w:color w:val="F14E32"/>
+          <w:sz w:val="21"/>
+          <w:szCs w:val="21"/>
+          <w:shd w:val="clear" w:color="auto" w:fill="FFFFFF"/>
+        </w:rPr>
+        <w:t xml:space="preserve"> remote add origin </w:t>
+      </w:r>
+      <w:r>
+        <w:rPr>
+          <w:rFonts w:ascii="Courier" w:hAnsi="Courier"/>
+          <w:color w:val="F14E32"/>
+          <w:sz w:val="21"/>
+          <w:szCs w:val="21"/>
+          <w:shd w:val="clear" w:color="auto" w:fill="FFFFFF"/>
+        </w:rPr>
+        <w:t>SA</w:t>
+      </w:r>
+    </w:p>
+    <w:p>
+      <w:pPr>
+        <w:rPr>
+          <w:sz w:val="28"/>
+          <w:szCs w:val="28"/>
+        </w:rPr>
+      </w:pPr>
+      <w:r>
+        <w:rPr>
+          <w:sz w:val="28"/>
+          <w:szCs w:val="28"/>
+        </w:rPr>
+        <w:t xml:space="preserve">If it is a new repository that you want to </w:t>
+      </w:r>
+      <w:proofErr w:type="spellStart"/>
+      <w:r>
+        <w:rPr>
+          <w:sz w:val="28"/>
+          <w:szCs w:val="28"/>
+        </w:rPr>
+        <w:t>init</w:t>
+      </w:r>
+      <w:proofErr w:type="spellEnd"/>
+      <w:r>
+        <w:rPr>
+          <w:sz w:val="28"/>
+          <w:szCs w:val="28"/>
+        </w:rPr>
+        <w:t xml:space="preserve"> with code on your computer, use this command:</w:t>
+      </w:r>
+    </w:p>
+    <w:p>
+      <w:pPr>
+        <w:rPr>
+          <w:sz w:val="28"/>
+          <w:szCs w:val="28"/>
+        </w:rPr>
+      </w:pPr>
+      <w:proofErr w:type="spellStart"/>
+      <w:proofErr w:type="gramStart"/>
+      <w:r>
+        <w:rPr>
+          <w:rFonts w:ascii="Courier" w:hAnsi="Courier"/>
+          <w:color w:val="F14E32"/>
+          <w:sz w:val="21"/>
+          <w:szCs w:val="21"/>
+          <w:shd w:val="clear" w:color="auto" w:fill="FFFFFF"/>
+        </w:rPr>
+        <w:t>git</w:t>
+      </w:r>
+      <w:proofErr w:type="spellEnd"/>
+      <w:proofErr w:type="gramEnd"/>
+      <w:r>
+        <w:rPr>
+          <w:rFonts w:ascii="Courier" w:hAnsi="Courier"/>
+          <w:color w:val="F14E32"/>
+          <w:sz w:val="21"/>
+          <w:szCs w:val="21"/>
+          <w:shd w:val="clear" w:color="auto" w:fill="FFFFFF"/>
+        </w:rPr>
+        <w:t xml:space="preserve"> push -u origin master</w:t>
+      </w:r>
+    </w:p>
+    <w:p>
+      <w:pPr>
+        <w:rPr>
+          <w:sz w:val="28"/>
+          <w:szCs w:val="28"/>
+        </w:rPr>
+      </w:pPr>
+      <w:r>
+        <w:rPr>
+          <w:sz w:val="28"/>
+          <w:szCs w:val="28"/>
+        </w:rPr>
+        <w:t xml:space="preserve">To push your modifications to the </w:t>
+      </w:r>
+      <w:proofErr w:type="spellStart"/>
+      <w:r>
+        <w:rPr>
+          <w:sz w:val="28"/>
+          <w:szCs w:val="28"/>
+        </w:rPr>
+        <w:t>github</w:t>
+      </w:r>
+      <w:proofErr w:type="spellEnd"/>
+      <w:r>
+        <w:rPr>
+          <w:sz w:val="28"/>
+          <w:szCs w:val="28"/>
+        </w:rPr>
+        <w:t xml:space="preserve"> repository, use this command:</w:t>
+      </w:r>
+    </w:p>
+    <w:p>
+      <w:pPr>
+        <w:rPr>
+          <w:sz w:val="28"/>
+          <w:szCs w:val="28"/>
+        </w:rPr>
+      </w:pPr>
+      <w:proofErr w:type="spellStart"/>
+      <w:proofErr w:type="gramStart"/>
+      <w:r>
+        <w:rPr>
+          <w:rFonts w:ascii="Courier" w:hAnsi="Courier"/>
+          <w:color w:val="F14E32"/>
+          <w:sz w:val="21"/>
+          <w:szCs w:val="21"/>
+          <w:shd w:val="clear" w:color="auto" w:fill="FFFFFF"/>
+        </w:rPr>
+        <w:t>git</w:t>
+      </w:r>
+      <w:proofErr w:type="spellEnd"/>
+      <w:proofErr w:type="gramEnd"/>
+      <w:r>
+        <w:rPr>
+          <w:rFonts w:ascii="Courier" w:hAnsi="Courier"/>
+          <w:color w:val="F14E32"/>
+          <w:sz w:val="21"/>
+          <w:szCs w:val="21"/>
+          <w:shd w:val="clear" w:color="auto" w:fill="FFFFFF"/>
+        </w:rPr>
+        <w:t xml:space="preserve"> push </w:t>
+      </w:r>
+      <w:r>
+        <w:rPr>
+          <w:rFonts w:ascii="Courier" w:hAnsi="Courier"/>
+          <w:color w:val="F14E32"/>
+          <w:sz w:val="21"/>
+          <w:szCs w:val="21"/>
+          <w:shd w:val="clear" w:color="auto" w:fill="FFFFFF"/>
+        </w:rPr>
+        <w:t>SA</w:t>
+      </w:r>
+    </w:p>
+    <w:p>
+      <w:pPr>
+        <w:rPr>
+          <w:sz w:val="28"/>
+          <w:szCs w:val="28"/>
+        </w:rPr>
+      </w:pPr>
+      <w:r>
+        <w:rPr>
+          <w:sz w:val="28"/>
+          <w:szCs w:val="28"/>
+        </w:rPr>
+        <w:t xml:space="preserve">To get modifications from the </w:t>
+      </w:r>
+      <w:proofErr w:type="spellStart"/>
+      <w:r>
+        <w:rPr>
+          <w:sz w:val="28"/>
+          <w:szCs w:val="28"/>
+        </w:rPr>
+        <w:t>github</w:t>
+      </w:r>
+      <w:proofErr w:type="spellEnd"/>
+      <w:r>
+        <w:rPr>
+          <w:sz w:val="28"/>
+          <w:szCs w:val="28"/>
+        </w:rPr>
+        <w:t xml:space="preserve"> repository, use this command:</w:t>
+      </w:r>
+    </w:p>
+    <w:p>
+      <w:pPr>
+        <w:rPr>
+          <w:sz w:val="28"/>
+          <w:szCs w:val="28"/>
+        </w:rPr>
+      </w:pPr>
+      <w:proofErr w:type="spellStart"/>
+      <w:proofErr w:type="gramStart"/>
+      <w:r>
+        <w:rPr>
+          <w:rFonts w:ascii="Courier" w:hAnsi="Courier"/>
+          <w:color w:val="F14E32"/>
+          <w:sz w:val="21"/>
+          <w:szCs w:val="21"/>
+          <w:shd w:val="clear" w:color="auto" w:fill="FFFFFF"/>
+        </w:rPr>
+        <w:t>git</w:t>
+      </w:r>
+      <w:proofErr w:type="spellEnd"/>
+      <w:proofErr w:type="gramEnd"/>
+      <w:r>
+        <w:rPr>
+          <w:rFonts w:ascii="Courier" w:hAnsi="Courier"/>
+          <w:color w:val="F14E32"/>
+          <w:sz w:val="21"/>
+          <w:szCs w:val="21"/>
+          <w:shd w:val="clear" w:color="auto" w:fill="FFFFFF"/>
+        </w:rPr>
+        <w:t xml:space="preserve"> fetch SA</w:t>
+      </w:r>
+    </w:p>
+    <w:p>
+      <w:pPr>
+        <w:rPr>
+          <w:sz w:val="28"/>
+          <w:szCs w:val="28"/>
+        </w:rPr>
+      </w:pPr>
+      <w:r>
+        <w:rPr>
+          <w:sz w:val="28"/>
+          <w:szCs w:val="28"/>
+        </w:rPr>
+        <w:t xml:space="preserve">Read more about Branching and Merging in </w:t>
+      </w:r>
+      <w:proofErr w:type="spellStart"/>
+      <w:r>
+        <w:rPr>
+          <w:sz w:val="28"/>
+          <w:szCs w:val="28"/>
+        </w:rPr>
+        <w:t>Git</w:t>
+      </w:r>
+      <w:proofErr w:type="spellEnd"/>
+      <w:r>
+        <w:rPr>
+          <w:sz w:val="28"/>
+          <w:szCs w:val="28"/>
+        </w:rPr>
+        <w:t xml:space="preserve"> here: </w:t>
+      </w:r>
+      <w:hyperlink r:id="rId7" w:history="1">
+        <w:r>
+          <w:rPr>
+            <w:rStyle w:val="Hyperlink"/>
+            <w:sz w:val="28"/>
+            <w:szCs w:val="28"/>
+          </w:rPr>
+          <w:t>https://git-scm.com/book/en/v1/Git-Branching-Basic-Branching-and-Merging</w:t>
+        </w:r>
+      </w:hyperlink>
+    </w:p>
+    <w:p>
+      <w:pPr>
+        <w:rPr>
+          <w:sz w:val="28"/>
+          <w:szCs w:val="28"/>
+        </w:rPr>
+      </w:pPr>
+    </w:p>
+    <w:p>
+      <w:pPr>
+        <w:pStyle w:val="Heading2"/>
+      </w:pPr>
+      <w:r>
+        <w:t>Notes Regarding Extension-Specific Technology</w:t>
+      </w:r>
+    </w:p>
+    <w:p>
+      <w:pPr>
         <w:rPr>
           <w:sz w:val="28"/>
           <w:szCs w:val="28"/>
@@ -16,7 +956,7 @@
         </w:rPr>
         <w:t xml:space="preserve">Use native messaging to send a message from the SaveAssist extension to a native app. </w:t>
       </w:r>
-      <w:hyperlink r:id="rId5" w:history="1">
+      <w:hyperlink r:id="rId8" w:history="1">
         <w:r>
           <w:rPr>
             <w:rStyle w:val="Hyperlink"/>
@@ -40,8 +980,9 @@
           <w:sz w:val="28"/>
           <w:szCs w:val="28"/>
         </w:rPr>
+        <w:lastRenderedPageBreak/>
         <w:drawing>
-          <wp:inline distT="0" distB="0" distL="0" distR="0" wp14:anchorId="3DE1C537" wp14:editId="75F439D6">
+          <wp:inline distT="0" distB="0" distL="0" distR="0" wp14:anchorId="796F050D" wp14:editId="3321B816">
             <wp:extent cx="5943600" cy="688975"/>
             <wp:effectExtent l="190500" t="190500" r="190500" b="187325"/>
             <wp:docPr id="1" name="Picture 1"/>
@@ -56,7 +997,7 @@
                     <pic:cNvPicPr/>
                   </pic:nvPicPr>
                   <pic:blipFill>
-                    <a:blip r:embed="rId6"/>
+                    <a:blip r:embed="rId9"/>
                     <a:stretch>
                       <a:fillRect/>
                     </a:stretch>
@@ -99,59 +1040,17 @@
           <w:sz w:val="28"/>
           <w:szCs w:val="28"/>
         </w:rPr>
-        <w:t xml:space="preserve">Firefox needs to know the location of the native app to run for a related extension. It looks to the registry to determine the location of the app. </w:t>
-      </w:r>
-      <w:r>
-        <w:rPr>
-          <w:sz w:val="28"/>
-          <w:szCs w:val="28"/>
-        </w:rPr>
-        <w:t>I create</w:t>
-      </w:r>
-      <w:r>
-        <w:rPr>
-          <w:sz w:val="28"/>
-          <w:szCs w:val="28"/>
-        </w:rPr>
-        <w:t>d</w:t>
-      </w:r>
-      <w:r>
-        <w:rPr>
-          <w:sz w:val="28"/>
-          <w:szCs w:val="28"/>
-        </w:rPr>
-        <w:t xml:space="preserve"> a file that will add </w:t>
-      </w:r>
-      <w:r>
-        <w:rPr>
-          <w:sz w:val="28"/>
-          <w:szCs w:val="28"/>
-        </w:rPr>
-        <w:t xml:space="preserve">the necessary </w:t>
-      </w:r>
-      <w:r>
-        <w:rPr>
-          <w:sz w:val="28"/>
-          <w:szCs w:val="28"/>
-        </w:rPr>
-        <w:t>Windows registry keys</w:t>
-      </w:r>
-      <w:r>
-        <w:rPr>
-          <w:sz w:val="28"/>
-          <w:szCs w:val="28"/>
-        </w:rPr>
-        <w:t xml:space="preserve"> for the SaveAssist app, “AddSaveAssistKeys.reg”.</w:t>
-      </w:r>
-    </w:p>
-    <w:p>
-      <w:pPr>
-        <w:rPr>
-          <w:sz w:val="28"/>
-          <w:szCs w:val="28"/>
-        </w:rPr>
-      </w:pPr>
-      <w:hyperlink r:id="rId7" w:anchor="Manifest_location" w:history="1">
+        <w:t>Firefox needs to know the location of the native app to run for a related extension. It looks to the registry to determine the location of the app. I created a file that will add the necessary Windows registry keys for the SaveAssist app, “AddSaveAssistKeys.reg”.</w:t>
+      </w:r>
+    </w:p>
+    <w:p>
+      <w:pPr>
+        <w:rPr>
+          <w:sz w:val="28"/>
+          <w:szCs w:val="28"/>
+        </w:rPr>
+      </w:pPr>
+      <w:hyperlink r:id="rId10" w:anchor="Manifest_location" w:history="1">
         <w:r>
           <w:rPr>
             <w:rStyle w:val="Hyperlink"/>
@@ -161,587 +1060,6 @@
           <w:t>https://developer.mozilla.org/en-US/Add-ons/WebExtensions/Native_manifests#Manifest_location</w:t>
         </w:r>
       </w:hyperlink>
-    </w:p>
-    <w:p>
-      <w:pPr>
-        <w:rPr>
-          <w:sz w:val="28"/>
-          <w:szCs w:val="28"/>
-        </w:rPr>
-      </w:pPr>
-    </w:p>
-    <w:p>
-      <w:pPr>
-        <w:rPr>
-          <w:sz w:val="28"/>
-          <w:szCs w:val="28"/>
-        </w:rPr>
-      </w:pPr>
-      <w:r>
-        <w:rPr>
-          <w:sz w:val="28"/>
-          <w:szCs w:val="28"/>
-        </w:rPr>
-        <w:t>Gettting started with development:</w:t>
-      </w:r>
-    </w:p>
-    <w:p>
-      <w:pPr>
-        <w:pStyle w:val="ListParagraph"/>
-        <w:numPr>
-          <w:ilvl w:val="0"/>
-          <w:numId w:val="2"/>
-        </w:numPr>
-        <w:rPr>
-          <w:sz w:val="28"/>
-          <w:szCs w:val="28"/>
-        </w:rPr>
-      </w:pPr>
-      <w:r>
-        <w:rPr>
-          <w:sz w:val="28"/>
-          <w:szCs w:val="28"/>
-        </w:rPr>
-        <w:t>Working with the Python script</w:t>
-      </w:r>
-    </w:p>
-    <w:p>
-      <w:pPr>
-        <w:pStyle w:val="ListParagraph"/>
-        <w:numPr>
-          <w:ilvl w:val="1"/>
-          <w:numId w:val="2"/>
-        </w:numPr>
-        <w:rPr>
-          <w:sz w:val="28"/>
-          <w:szCs w:val="28"/>
-        </w:rPr>
-      </w:pPr>
-      <w:r>
-        <w:rPr>
-          <w:sz w:val="28"/>
-          <w:szCs w:val="28"/>
-        </w:rPr>
-        <w:t>Open Windows PowerShell</w:t>
-      </w:r>
-    </w:p>
-    <w:p>
-      <w:pPr>
-        <w:pStyle w:val="ListParagraph"/>
-        <w:numPr>
-          <w:ilvl w:val="1"/>
-          <w:numId w:val="2"/>
-        </w:numPr>
-        <w:rPr>
-          <w:sz w:val="28"/>
-          <w:szCs w:val="28"/>
-        </w:rPr>
-      </w:pPr>
-      <w:r>
-        <w:rPr>
-          <w:sz w:val="28"/>
-          <w:szCs w:val="28"/>
-        </w:rPr>
-        <w:t>Navigate to the directory with the Python script:</w:t>
-      </w:r>
-      <w:r>
-        <w:rPr>
-          <w:sz w:val="28"/>
-          <w:szCs w:val="28"/>
-        </w:rPr>
-        <w:br/>
-      </w:r>
-      <w:r>
-        <w:rPr>
-          <w:sz w:val="28"/>
-          <w:szCs w:val="28"/>
-        </w:rPr>
-        <w:t>C:\Program Files (x86)\Mozilla Firefox\extensions\SaveAssist</w:t>
-      </w:r>
-    </w:p>
-    <w:p>
-      <w:pPr>
-        <w:rPr>
-          <w:sz w:val="28"/>
-          <w:szCs w:val="28"/>
-        </w:rPr>
-      </w:pPr>
-    </w:p>
-    <w:p>
-      <w:pPr>
-        <w:rPr>
-          <w:sz w:val="28"/>
-          <w:szCs w:val="28"/>
-        </w:rPr>
-      </w:pPr>
-      <w:r>
-        <w:rPr>
-          <w:sz w:val="28"/>
-          <w:szCs w:val="28"/>
-        </w:rPr>
-        <w:t>Working with Git</w:t>
-      </w:r>
-    </w:p>
-    <w:p>
-      <w:pPr>
-        <w:rPr>
-          <w:sz w:val="28"/>
-          <w:szCs w:val="28"/>
-        </w:rPr>
-      </w:pPr>
-      <w:r>
-        <w:rPr>
-          <w:sz w:val="28"/>
-          <w:szCs w:val="28"/>
-        </w:rPr>
-        <w:t>Tip: When attempting to input a commit message, Git may take you to the VIM editor. To get out and apply the message, press Escape and type ZZ.</w:t>
-      </w:r>
-      <w:r>
-        <w:rPr>
-          <w:sz w:val="28"/>
-          <w:szCs w:val="28"/>
-        </w:rPr>
-        <w:t xml:space="preserve"> See the image below.</w:t>
-      </w:r>
-      <w:bookmarkStart w:id="0" w:name="_GoBack"/>
-      <w:bookmarkEnd w:id="0"/>
-    </w:p>
-    <w:p>
-      <w:pPr>
-        <w:rPr>
-          <w:sz w:val="28"/>
-          <w:szCs w:val="28"/>
-        </w:rPr>
-      </w:pPr>
-      <w:r>
-        <w:rPr>
-          <w:sz w:val="28"/>
-          <w:szCs w:val="28"/>
-        </w:rPr>
-        <w:lastRenderedPageBreak/>
-        <w:drawing>
-          <wp:inline distT="0" distB="0" distL="0" distR="0" wp14:anchorId="35434B5F" wp14:editId="00F84058">
-            <wp:extent cx="5943600" cy="1701800"/>
-            <wp:effectExtent l="0" t="0" r="0" b="0"/>
-            <wp:docPr id="2" name="Picture 2"/>
-            <wp:cNvGraphicFramePr>
-              <a:graphicFrameLocks xmlns:a="http://schemas.openxmlformats.org/drawingml/2006/main" noChangeAspect="1"/>
-            </wp:cNvGraphicFramePr>
-            <a:graphic xmlns:a="http://schemas.openxmlformats.org/drawingml/2006/main">
-              <a:graphicData uri="http://schemas.openxmlformats.org/drawingml/2006/picture">
-                <pic:pic xmlns:pic="http://schemas.openxmlformats.org/drawingml/2006/picture">
-                  <pic:nvPicPr>
-                    <pic:cNvPr id="1" name=""/>
-                    <pic:cNvPicPr/>
-                  </pic:nvPicPr>
-                  <pic:blipFill>
-                    <a:blip r:embed="rId8"/>
-                    <a:stretch>
-                      <a:fillRect/>
-                    </a:stretch>
-                  </pic:blipFill>
-                  <pic:spPr>
-                    <a:xfrm>
-                      <a:off x="0" y="0"/>
-                      <a:ext cx="5943600" cy="1701800"/>
-                    </a:xfrm>
-                    <a:prstGeom prst="rect">
-                      <a:avLst/>
-                    </a:prstGeom>
-                  </pic:spPr>
-                </pic:pic>
-              </a:graphicData>
-            </a:graphic>
-          </wp:inline>
-        </w:drawing>
-      </w:r>
-    </w:p>
-    <w:p>
-      <w:pPr>
-        <w:rPr>
-          <w:sz w:val="28"/>
-          <w:szCs w:val="28"/>
-        </w:rPr>
-      </w:pPr>
-    </w:p>
-    <w:p>
-      <w:pPr>
-        <w:rPr>
-          <w:sz w:val="28"/>
-          <w:szCs w:val="28"/>
-        </w:rPr>
-      </w:pPr>
-      <w:r>
-        <w:rPr>
-          <w:sz w:val="28"/>
-          <w:szCs w:val="28"/>
-        </w:rPr>
-        <w:t>Program Design</w:t>
-      </w:r>
-    </w:p>
-    <w:p>
-      <w:pPr>
-        <w:pStyle w:val="ListParagraph"/>
-        <w:numPr>
-          <w:ilvl w:val="0"/>
-          <w:numId w:val="3"/>
-        </w:numPr>
-        <w:rPr>
-          <w:sz w:val="28"/>
-          <w:szCs w:val="28"/>
-        </w:rPr>
-      </w:pPr>
-      <w:r>
-        <w:rPr>
-          <w:sz w:val="28"/>
-          <w:szCs w:val="28"/>
-        </w:rPr>
-        <w:t>The extension watches for DOM img tags in the webpage.</w:t>
-      </w:r>
-    </w:p>
-    <w:p>
-      <w:pPr>
-        <w:pStyle w:val="ListParagraph"/>
-        <w:numPr>
-          <w:ilvl w:val="0"/>
-          <w:numId w:val="3"/>
-        </w:numPr>
-        <w:rPr>
-          <w:sz w:val="28"/>
-          <w:szCs w:val="28"/>
-        </w:rPr>
-      </w:pPr>
-      <w:r>
-        <w:rPr>
-          <w:sz w:val="28"/>
-          <w:szCs w:val="28"/>
-        </w:rPr>
-        <w:t>When a DOM img tag is detected, content script is injected that adds items to the right-click context menu. Specifically, the option to activate the SaveAssist program. Two options are given.</w:t>
-      </w:r>
-    </w:p>
-    <w:p>
-      <w:pPr>
-        <w:pStyle w:val="ListParagraph"/>
-        <w:numPr>
-          <w:ilvl w:val="1"/>
-          <w:numId w:val="3"/>
-        </w:numPr>
-        <w:rPr>
-          <w:sz w:val="28"/>
-          <w:szCs w:val="28"/>
-        </w:rPr>
-      </w:pPr>
-      <w:r>
-        <w:rPr>
-          <w:sz w:val="28"/>
-          <w:szCs w:val="28"/>
-        </w:rPr>
-        <w:t>QuickSave – Save the file to the last selected folder.</w:t>
-      </w:r>
-    </w:p>
-    <w:p>
-      <w:pPr>
-        <w:pStyle w:val="ListParagraph"/>
-        <w:numPr>
-          <w:ilvl w:val="1"/>
-          <w:numId w:val="3"/>
-        </w:numPr>
-        <w:rPr>
-          <w:sz w:val="28"/>
-          <w:szCs w:val="28"/>
-        </w:rPr>
-      </w:pPr>
-      <w:r>
-        <w:rPr>
-          <w:sz w:val="28"/>
-          <w:szCs w:val="28"/>
-        </w:rPr>
-        <w:t>QuickSave… - Choose a new folder and save the file [this is activated automatically if the user has not already chosen a folder].</w:t>
-      </w:r>
-    </w:p>
-    <w:p>
-      <w:pPr>
-        <w:pStyle w:val="ListParagraph"/>
-        <w:numPr>
-          <w:ilvl w:val="0"/>
-          <w:numId w:val="3"/>
-        </w:numPr>
-        <w:rPr>
-          <w:sz w:val="28"/>
-          <w:szCs w:val="28"/>
-        </w:rPr>
-      </w:pPr>
-      <w:r>
-        <w:rPr>
-          <w:sz w:val="28"/>
-          <w:szCs w:val="28"/>
-        </w:rPr>
-        <w:t>The SaveAssist native application, residing on the user’s computer, is then activated and passed information related to the user command.</w:t>
-      </w:r>
-    </w:p>
-    <w:p>
-      <w:pPr>
-        <w:pStyle w:val="ListParagraph"/>
-        <w:numPr>
-          <w:ilvl w:val="0"/>
-          <w:numId w:val="3"/>
-        </w:numPr>
-        <w:rPr>
-          <w:sz w:val="28"/>
-          <w:szCs w:val="28"/>
-        </w:rPr>
-      </w:pPr>
-      <w:r>
-        <w:rPr>
-          <w:sz w:val="28"/>
-          <w:szCs w:val="28"/>
-        </w:rPr>
-        <w:t>When saving an image file, SaveAssist saves in the format of SA####.ZZZ, where #### is numeric and ZZZ is the image’s file extension.</w:t>
-      </w:r>
-    </w:p>
-    <w:p>
-      <w:pPr>
-        <w:pStyle w:val="ListParagraph"/>
-        <w:numPr>
-          <w:ilvl w:val="1"/>
-          <w:numId w:val="3"/>
-        </w:numPr>
-        <w:rPr>
-          <w:sz w:val="28"/>
-          <w:szCs w:val="28"/>
-        </w:rPr>
-      </w:pPr>
-      <w:r>
-        <w:rPr>
-          <w:sz w:val="28"/>
-          <w:szCs w:val="28"/>
-        </w:rPr>
-        <w:t>T</w:t>
-      </w:r>
-      <w:r>
-        <w:rPr>
-          <w:sz w:val="28"/>
-          <w:szCs w:val="28"/>
-        </w:rPr>
-        <w:t>he numeric value starts at 0001</w:t>
-      </w:r>
-      <w:r>
-        <w:rPr>
-          <w:sz w:val="28"/>
-          <w:szCs w:val="28"/>
-        </w:rPr>
-        <w:t xml:space="preserve"> unless there are other files in the folder that match the </w:t>
-      </w:r>
-      <w:r>
-        <w:rPr>
-          <w:sz w:val="28"/>
-          <w:szCs w:val="28"/>
-        </w:rPr>
-        <w:t xml:space="preserve">SA#### </w:t>
-      </w:r>
-      <w:r>
-        <w:rPr>
-          <w:sz w:val="28"/>
-          <w:szCs w:val="28"/>
-        </w:rPr>
-        <w:t xml:space="preserve">naming convention. If there are files in the folder that match the naming convention, SaveAssist </w:t>
-      </w:r>
-      <w:r>
-        <w:rPr>
-          <w:sz w:val="28"/>
-          <w:szCs w:val="28"/>
-        </w:rPr>
-        <w:t>uses</w:t>
-      </w:r>
-      <w:r>
-        <w:rPr>
-          <w:sz w:val="28"/>
-          <w:szCs w:val="28"/>
-        </w:rPr>
-        <w:t xml:space="preserve"> from the last saved file’s numeric value</w:t>
-      </w:r>
-      <w:r>
-        <w:rPr>
-          <w:sz w:val="28"/>
-          <w:szCs w:val="28"/>
-        </w:rPr>
-        <w:t xml:space="preserve"> + 1</w:t>
-      </w:r>
-      <w:r>
-        <w:rPr>
-          <w:sz w:val="28"/>
-          <w:szCs w:val="28"/>
-        </w:rPr>
-        <w:t>.</w:t>
-      </w:r>
-    </w:p>
-    <w:p>
-      <w:pPr>
-        <w:rPr>
-          <w:sz w:val="28"/>
-          <w:szCs w:val="28"/>
-        </w:rPr>
-      </w:pPr>
-    </w:p>
-    <w:p>
-      <w:pPr>
-        <w:rPr>
-          <w:sz w:val="28"/>
-          <w:szCs w:val="28"/>
-        </w:rPr>
-      </w:pPr>
-      <w:r>
-        <w:rPr>
-          <w:sz w:val="28"/>
-          <w:szCs w:val="28"/>
-        </w:rPr>
-        <w:t>SaveAssist Installation Instructions</w:t>
-      </w:r>
-    </w:p>
-    <w:p>
-      <w:pPr>
-        <w:pStyle w:val="ListParagraph"/>
-        <w:numPr>
-          <w:ilvl w:val="0"/>
-          <w:numId w:val="1"/>
-        </w:numPr>
-        <w:rPr>
-          <w:sz w:val="28"/>
-          <w:szCs w:val="28"/>
-        </w:rPr>
-      </w:pPr>
-      <w:r>
-        <w:rPr>
-          <w:sz w:val="28"/>
-          <w:szCs w:val="28"/>
-        </w:rPr>
-        <w:t>Run the batch file “</w:t>
-      </w:r>
-      <w:r>
-        <w:rPr>
-          <w:sz w:val="28"/>
-          <w:szCs w:val="28"/>
-        </w:rPr>
-        <w:t>CreateSaveAssistFolder.bat</w:t>
-      </w:r>
-      <w:r>
-        <w:rPr>
-          <w:sz w:val="28"/>
-          <w:szCs w:val="28"/>
-        </w:rPr>
-        <w:t xml:space="preserve">” </w:t>
-      </w:r>
-      <w:r>
-        <w:rPr>
-          <w:sz w:val="28"/>
-          <w:szCs w:val="28"/>
-          <w:u w:val="single"/>
-        </w:rPr>
-        <w:t>with Administrator privile</w:t>
-      </w:r>
-      <w:r>
-        <w:rPr>
-          <w:sz w:val="28"/>
-          <w:szCs w:val="28"/>
-          <w:u w:val="single"/>
-        </w:rPr>
-        <w:t>ges</w:t>
-      </w:r>
-      <w:r>
-        <w:rPr>
-          <w:sz w:val="28"/>
-          <w:szCs w:val="28"/>
-        </w:rPr>
-        <w:t>. This will create a folder on the user’s computer to hold the SaveAssist native app that facilitates the read and write operations of the SaveAssist FireFox extension.</w:t>
-      </w:r>
-    </w:p>
-    <w:p>
-      <w:pPr>
-        <w:pStyle w:val="ListParagraph"/>
-        <w:rPr>
-          <w:sz w:val="28"/>
-          <w:szCs w:val="28"/>
-        </w:rPr>
-      </w:pPr>
-      <w:r>
-        <w:rPr>
-          <w:sz w:val="28"/>
-          <w:szCs w:val="28"/>
-        </w:rPr>
-        <w:t>Verify that the batch file has properly copied the files.</w:t>
-      </w:r>
-    </w:p>
-    <w:p>
-      <w:pPr>
-        <w:pStyle w:val="ListParagraph"/>
-        <w:numPr>
-          <w:ilvl w:val="0"/>
-          <w:numId w:val="1"/>
-        </w:numPr>
-        <w:rPr>
-          <w:sz w:val="28"/>
-          <w:szCs w:val="28"/>
-        </w:rPr>
-      </w:pPr>
-      <w:r>
-        <w:rPr>
-          <w:sz w:val="28"/>
-          <w:szCs w:val="28"/>
-        </w:rPr>
-        <w:lastRenderedPageBreak/>
-        <w:t>Run the file “AddSaveAssistKeys.reg”. This will add registry keys to the Windows registry that will show FireFox where the SaveAssist native app is located.</w:t>
-      </w:r>
-    </w:p>
-    <w:p>
-      <w:pPr>
-        <w:pStyle w:val="ListParagraph"/>
-        <w:numPr>
-          <w:ilvl w:val="0"/>
-          <w:numId w:val="1"/>
-        </w:numPr>
-        <w:rPr>
-          <w:sz w:val="28"/>
-          <w:szCs w:val="28"/>
-        </w:rPr>
-      </w:pPr>
-      <w:r>
-        <w:rPr>
-          <w:sz w:val="28"/>
-          <w:szCs w:val="28"/>
-        </w:rPr>
-        <w:t>Install Python from the installer in the folder.</w:t>
-      </w:r>
-      <w:r>
-        <w:rPr>
-          <w:sz w:val="28"/>
-          <w:szCs w:val="28"/>
-        </w:rPr>
-        <w:br/>
-        <w:t xml:space="preserve">I then ran this tutorial to get Python started: </w:t>
-      </w:r>
-      <w:hyperlink r:id="rId9" w:history="1">
-        <w:r>
-          <w:rPr>
-            <w:rStyle w:val="Hyperlink"/>
-            <w:sz w:val="28"/>
-            <w:szCs w:val="28"/>
-          </w:rPr>
-          <w:t>https://www.digitalocean.com/community/tutorials/how-to-install-python-3-and-set-up-a-local-programming-environment-on-windows-10</w:t>
-        </w:r>
-      </w:hyperlink>
-    </w:p>
-    <w:p>
-      <w:pPr>
-        <w:pStyle w:val="ListParagraph"/>
-        <w:numPr>
-          <w:ilvl w:val="0"/>
-          <w:numId w:val="1"/>
-        </w:numPr>
-        <w:rPr>
-          <w:sz w:val="28"/>
-          <w:szCs w:val="28"/>
-        </w:rPr>
-      </w:pPr>
     </w:p>
     <w:p>
       <w:pPr>
@@ -1436,6 +1754,49 @@
     <w:name w:val="Normal"/>
     <w:qFormat/>
   </w:style>
+  <w:style w:type="paragraph" w:styleId="Heading1">
+    <w:name w:val="heading 1"/>
+    <w:basedOn w:val="Normal"/>
+    <w:next w:val="Normal"/>
+    <w:link w:val="Heading1Char"/>
+    <w:uiPriority w:val="9"/>
+    <w:qFormat/>
+    <w:rsid w:val="006A0CE0"/>
+    <w:pPr>
+      <w:keepNext/>
+      <w:keepLines/>
+      <w:spacing w:before="240" w:after="0"/>
+      <w:outlineLvl w:val="0"/>
+    </w:pPr>
+    <w:rPr>
+      <w:rFonts w:asciiTheme="majorHAnsi" w:eastAsiaTheme="majorEastAsia" w:hAnsiTheme="majorHAnsi" w:cstheme="majorBidi"/>
+      <w:color w:val="2E74B5" w:themeColor="accent1" w:themeShade="BF"/>
+      <w:sz w:val="36"/>
+      <w:szCs w:val="32"/>
+    </w:rPr>
+  </w:style>
+  <w:style w:type="paragraph" w:styleId="Heading2">
+    <w:name w:val="heading 2"/>
+    <w:basedOn w:val="Normal"/>
+    <w:next w:val="Normal"/>
+    <w:link w:val="Heading2Char"/>
+    <w:uiPriority w:val="9"/>
+    <w:unhideWhenUsed/>
+    <w:qFormat/>
+    <w:rsid w:val="006A0CE0"/>
+    <w:pPr>
+      <w:keepNext/>
+      <w:keepLines/>
+      <w:spacing w:before="40" w:after="0"/>
+      <w:outlineLvl w:val="1"/>
+    </w:pPr>
+    <w:rPr>
+      <w:rFonts w:asciiTheme="majorHAnsi" w:eastAsiaTheme="majorEastAsia" w:hAnsiTheme="majorHAnsi" w:cstheme="majorBidi"/>
+      <w:color w:val="2E74B5" w:themeColor="accent1" w:themeShade="BF"/>
+      <w:sz w:val="32"/>
+      <w:szCs w:val="26"/>
+    </w:rPr>
+  </w:style>
   <w:style w:type="character" w:default="1" w:styleId="DefaultParagraphFont">
     <w:name w:val="Default Paragraph Font"/>
     <w:uiPriority w:val="1"/>
@@ -1496,6 +1857,66 @@
       <w:ind w:left="720"/>
       <w:contextualSpacing/>
     </w:pPr>
+  </w:style>
+  <w:style w:type="character" w:customStyle="1" w:styleId="Heading1Char">
+    <w:name w:val="Heading 1 Char"/>
+    <w:basedOn w:val="DefaultParagraphFont"/>
+    <w:link w:val="Heading1"/>
+    <w:uiPriority w:val="9"/>
+    <w:rsid w:val="006A0CE0"/>
+    <w:rPr>
+      <w:rFonts w:asciiTheme="majorHAnsi" w:eastAsiaTheme="majorEastAsia" w:hAnsiTheme="majorHAnsi" w:cstheme="majorBidi"/>
+      <w:color w:val="2E74B5" w:themeColor="accent1" w:themeShade="BF"/>
+      <w:sz w:val="36"/>
+      <w:szCs w:val="32"/>
+    </w:rPr>
+  </w:style>
+  <w:style w:type="paragraph" w:styleId="Title">
+    <w:name w:val="Title"/>
+    <w:basedOn w:val="Normal"/>
+    <w:next w:val="Normal"/>
+    <w:link w:val="TitleChar"/>
+    <w:uiPriority w:val="10"/>
+    <w:qFormat/>
+    <w:rsid w:val="00443494"/>
+    <w:pPr>
+      <w:spacing w:after="0" w:line="240" w:lineRule="auto"/>
+      <w:contextualSpacing/>
+    </w:pPr>
+    <w:rPr>
+      <w:rFonts w:asciiTheme="majorHAnsi" w:eastAsiaTheme="majorEastAsia" w:hAnsiTheme="majorHAnsi" w:cstheme="majorBidi"/>
+      <w:spacing w:val="-10"/>
+      <w:kern w:val="28"/>
+      <w:sz w:val="56"/>
+      <w:szCs w:val="56"/>
+    </w:rPr>
+  </w:style>
+  <w:style w:type="character" w:customStyle="1" w:styleId="TitleChar">
+    <w:name w:val="Title Char"/>
+    <w:basedOn w:val="DefaultParagraphFont"/>
+    <w:link w:val="Title"/>
+    <w:uiPriority w:val="10"/>
+    <w:rsid w:val="00443494"/>
+    <w:rPr>
+      <w:rFonts w:asciiTheme="majorHAnsi" w:eastAsiaTheme="majorEastAsia" w:hAnsiTheme="majorHAnsi" w:cstheme="majorBidi"/>
+      <w:spacing w:val="-10"/>
+      <w:kern w:val="28"/>
+      <w:sz w:val="56"/>
+      <w:szCs w:val="56"/>
+    </w:rPr>
+  </w:style>
+  <w:style w:type="character" w:customStyle="1" w:styleId="Heading2Char">
+    <w:name w:val="Heading 2 Char"/>
+    <w:basedOn w:val="DefaultParagraphFont"/>
+    <w:link w:val="Heading2"/>
+    <w:uiPriority w:val="9"/>
+    <w:rsid w:val="006A0CE0"/>
+    <w:rPr>
+      <w:rFonts w:asciiTheme="majorHAnsi" w:eastAsiaTheme="majorEastAsia" w:hAnsiTheme="majorHAnsi" w:cstheme="majorBidi"/>
+      <w:color w:val="2E74B5" w:themeColor="accent1" w:themeShade="BF"/>
+      <w:sz w:val="32"/>
+      <w:szCs w:val="26"/>
+    </w:rPr>
   </w:style>
 </w:styles>
 </file>

</xml_diff>

<commit_message>
Adding instruction to guide git commits.
</commit_message>
<xml_diff>
--- a/SaveAssist Program Plan.docx
+++ b/SaveAssist Program Plan.docx
@@ -15,10 +15,7 @@
         <w:pStyle w:val="Heading1"/>
       </w:pPr>
       <w:r>
-        <w:t xml:space="preserve">SaveAssist </w:t>
-      </w:r>
-      <w:r>
-        <w:t>Program Design</w:t>
+        <w:t>SaveAssist Program Design</w:t>
       </w:r>
     </w:p>
     <w:p>
@@ -461,12 +458,7 @@
         <w:pStyle w:val="Heading2"/>
       </w:pPr>
       <w:r>
-        <w:t>Working wit</w:t>
-      </w:r>
-      <w:bookmarkStart w:id="0" w:name="_GoBack"/>
-      <w:bookmarkEnd w:id="0"/>
-      <w:r>
-        <w:t xml:space="preserve">h </w:t>
+        <w:t xml:space="preserve">Working with </w:t>
       </w:r>
       <w:proofErr w:type="spellStart"/>
       <w:r>
@@ -510,6 +502,109 @@
           <w:szCs w:val="28"/>
         </w:rPr>
         <w:t xml:space="preserve"> </w:t>
+      </w:r>
+    </w:p>
+    <w:p>
+      <w:pPr>
+        <w:rPr>
+          <w:sz w:val="28"/>
+          <w:szCs w:val="28"/>
+        </w:rPr>
+      </w:pPr>
+      <w:r>
+        <w:rPr>
+          <w:sz w:val="28"/>
+          <w:szCs w:val="28"/>
+        </w:rPr>
+        <w:t>To commit your changes, issue these two command:</w:t>
+      </w:r>
+    </w:p>
+    <w:p>
+      <w:pPr>
+        <w:rPr>
+          <w:rFonts w:ascii="Courier" w:hAnsi="Courier"/>
+          <w:color w:val="F14E32"/>
+          <w:sz w:val="21"/>
+          <w:szCs w:val="21"/>
+          <w:shd w:val="clear" w:color="auto" w:fill="FFFFFF"/>
+        </w:rPr>
+      </w:pPr>
+      <w:proofErr w:type="spellStart"/>
+      <w:r>
+        <w:rPr>
+          <w:rFonts w:ascii="Courier" w:hAnsi="Courier"/>
+          <w:color w:val="F14E32"/>
+          <w:sz w:val="21"/>
+          <w:szCs w:val="21"/>
+          <w:shd w:val="clear" w:color="auto" w:fill="FFFFFF"/>
+        </w:rPr>
+        <w:t>Git</w:t>
+      </w:r>
+      <w:proofErr w:type="spellEnd"/>
+      <w:r>
+        <w:rPr>
+          <w:rFonts w:ascii="Courier" w:hAnsi="Courier"/>
+          <w:color w:val="F14E32"/>
+          <w:sz w:val="21"/>
+          <w:szCs w:val="21"/>
+          <w:shd w:val="clear" w:color="auto" w:fill="FFFFFF"/>
+        </w:rPr>
+        <w:t xml:space="preserve"> add *</w:t>
+      </w:r>
+    </w:p>
+    <w:p>
+      <w:pPr>
+        <w:rPr>
+          <w:rFonts w:ascii="Courier" w:hAnsi="Courier"/>
+          <w:color w:val="F14E32"/>
+          <w:sz w:val="21"/>
+          <w:szCs w:val="21"/>
+          <w:shd w:val="clear" w:color="auto" w:fill="FFFFFF"/>
+        </w:rPr>
+      </w:pPr>
+      <w:proofErr w:type="spellStart"/>
+      <w:r>
+        <w:rPr>
+          <w:rFonts w:ascii="Courier" w:hAnsi="Courier"/>
+          <w:color w:val="F14E32"/>
+          <w:sz w:val="21"/>
+          <w:szCs w:val="21"/>
+          <w:shd w:val="clear" w:color="auto" w:fill="FFFFFF"/>
+        </w:rPr>
+        <w:t>Git</w:t>
+      </w:r>
+      <w:proofErr w:type="spellEnd"/>
+      <w:r>
+        <w:rPr>
+          <w:rFonts w:ascii="Courier" w:hAnsi="Courier"/>
+          <w:color w:val="F14E32"/>
+          <w:sz w:val="21"/>
+          <w:szCs w:val="21"/>
+          <w:shd w:val="clear" w:color="auto" w:fill="FFFFFF"/>
+        </w:rPr>
+        <w:t xml:space="preserve"> commit -m</w:t>
+      </w:r>
+      <w:proofErr w:type="gramStart"/>
+      <w:r>
+        <w:rPr>
+          <w:rFonts w:ascii="Courier" w:hAnsi="Courier"/>
+          <w:color w:val="F14E32"/>
+          <w:sz w:val="21"/>
+          <w:szCs w:val="21"/>
+          <w:shd w:val="clear" w:color="auto" w:fill="FFFFFF"/>
+        </w:rPr>
+        <w:t>”[</w:t>
+      </w:r>
+      <w:proofErr w:type="gramEnd"/>
+      <w:r>
+        <w:rPr>
+          <w:rFonts w:ascii="Courier" w:hAnsi="Courier"/>
+          <w:color w:val="F14E32"/>
+          <w:sz w:val="21"/>
+          <w:szCs w:val="21"/>
+          <w:shd w:val="clear" w:color="auto" w:fill="FFFFFF"/>
+        </w:rPr>
+        <w:t>message]”</w:t>
       </w:r>
     </w:p>
     <w:p>
@@ -685,6 +780,8 @@
         </w:rPr>
         <w:t>SA</w:t>
       </w:r>
+      <w:bookmarkStart w:id="0" w:name="_GoBack"/>
+      <w:bookmarkEnd w:id="0"/>
     </w:p>
     <w:p>
       <w:pPr>
@@ -939,6 +1036,7 @@
         <w:pStyle w:val="Heading2"/>
       </w:pPr>
       <w:r>
+        <w:lastRenderedPageBreak/>
         <w:t>Notes Regarding Extension-Specific Technology</w:t>
       </w:r>
     </w:p>
@@ -980,7 +1078,6 @@
           <w:sz w:val="28"/>
           <w:szCs w:val="28"/>
         </w:rPr>
-        <w:lastRenderedPageBreak/>
         <w:drawing>
           <wp:inline distT="0" distB="0" distL="0" distR="0" wp14:anchorId="796F050D" wp14:editId="3321B816">
             <wp:extent cx="5943600" cy="688975"/>

</xml_diff>